<commit_message>
Added to methods section
</commit_message>
<xml_diff>
--- a/writing/weight_perception_SVA_v1.docx
+++ b/writing/weight_perception_SVA_v1.docx
@@ -94,15 +94,7 @@
           <w:sz w:val="24"/>
           <w:szCs w:val="24"/>
         </w:rPr>
-        <w:t xml:space="preserve">. </w:t>
-      </w:r>
-      <w:r>
-        <w:rPr>
-          <w:rFonts w:ascii="Times New Roman" w:hAnsi="Times New Roman" w:cs="Times New Roman"/>
-          <w:sz w:val="24"/>
-          <w:szCs w:val="24"/>
-        </w:rPr>
-        <w:t>The methods</w:t>
+        <w:t>. The methods</w:t>
       </w:r>
       <w:r>
         <w:rPr>
@@ -680,23 +672,15 @@
           <w:sz w:val="24"/>
           <w:szCs w:val="24"/>
         </w:rPr>
-        <w:t xml:space="preserve">) waves of </w:t>
-      </w:r>
-      <w:r>
-        <w:rPr>
-          <w:rFonts w:ascii="Times New Roman" w:hAnsi="Times New Roman" w:cs="Times New Roman"/>
-          <w:sz w:val="24"/>
-          <w:szCs w:val="24"/>
-        </w:rPr>
-        <w:t>NHANES. Although data</w:t>
-      </w:r>
-      <w:r>
-        <w:rPr>
-          <w:rFonts w:ascii="Times New Roman" w:hAnsi="Times New Roman" w:cs="Times New Roman"/>
-          <w:sz w:val="24"/>
-          <w:szCs w:val="24"/>
-        </w:rPr>
-        <w:t xml:space="preserve"> for later waves (2013</w:t>
+        <w:t xml:space="preserve">) waves of NHANES. Although data for later waves (2013 - 2014 and 2015 – 2016) are available, the </w:t>
+      </w:r>
+      <w:r>
+        <w:rPr>
+          <w:rFonts w:ascii="Times New Roman" w:hAnsi="Times New Roman" w:cs="Times New Roman"/>
+          <w:sz w:val="24"/>
+          <w:szCs w:val="24"/>
+        </w:rPr>
+        <w:t>structure of the questionnaire assessing weight perception changed</w:t>
       </w:r>
       <w:r>
         <w:rPr>
@@ -712,46 +696,6 @@
           <w:sz w:val="24"/>
           <w:szCs w:val="24"/>
         </w:rPr>
-        <w:t>-</w:t>
-      </w:r>
-      <w:r>
-        <w:rPr>
-          <w:rFonts w:ascii="Times New Roman" w:hAnsi="Times New Roman" w:cs="Times New Roman"/>
-          <w:sz w:val="24"/>
-          <w:szCs w:val="24"/>
-        </w:rPr>
-        <w:t xml:space="preserve"> </w:t>
-      </w:r>
-      <w:r>
-        <w:rPr>
-          <w:rFonts w:ascii="Times New Roman" w:hAnsi="Times New Roman" w:cs="Times New Roman"/>
-          <w:sz w:val="24"/>
-          <w:szCs w:val="24"/>
-        </w:rPr>
-        <w:t xml:space="preserve">2014 and 2015 – 2016) are available, these </w:t>
-      </w:r>
-      <w:r>
-        <w:rPr>
-          <w:rFonts w:ascii="Times New Roman" w:hAnsi="Times New Roman" w:cs="Times New Roman"/>
-          <w:sz w:val="24"/>
-          <w:szCs w:val="24"/>
-        </w:rPr>
-        <w:t>structure of the questionnaire assessing weight perception changed</w:t>
-      </w:r>
-      <w:r>
-        <w:rPr>
-          <w:rFonts w:ascii="Times New Roman" w:hAnsi="Times New Roman" w:cs="Times New Roman"/>
-          <w:sz w:val="24"/>
-          <w:szCs w:val="24"/>
-        </w:rPr>
-        <w:t xml:space="preserve"> </w:t>
-      </w:r>
-      <w:r>
-        <w:rPr>
-          <w:rFonts w:ascii="Times New Roman" w:hAnsi="Times New Roman" w:cs="Times New Roman"/>
-          <w:sz w:val="24"/>
-          <w:szCs w:val="24"/>
-        </w:rPr>
         <w:t xml:space="preserve">somewhat between 2011 and 2013, such that respondents in later years were </w:t>
       </w:r>
       <w:r>
@@ -801,6 +745,14 @@
           <w:szCs w:val="24"/>
         </w:rPr>
         <w:t xml:space="preserve">. </w:t>
+      </w:r>
+      <w:r>
+        <w:rPr>
+          <w:rFonts w:ascii="Times New Roman" w:hAnsi="Times New Roman" w:cs="Times New Roman"/>
+          <w:sz w:val="24"/>
+          <w:szCs w:val="24"/>
+        </w:rPr>
+        <w:t>Because we were interested in both types of weight control behaviors, we focused on earlier waves of data.</w:t>
       </w:r>
     </w:p>
     <w:p>
@@ -1150,23 +1102,7 @@
           <w:sz w:val="24"/>
           <w:szCs w:val="24"/>
         </w:rPr>
-        <w:t xml:space="preserve"> </w:t>
-      </w:r>
-      <w:r>
-        <w:rPr>
-          <w:rFonts w:ascii="Times New Roman" w:hAnsi="Times New Roman" w:cs="Times New Roman"/>
-          <w:sz w:val="24"/>
-          <w:szCs w:val="24"/>
-        </w:rPr>
-        <w:t>lost weight unintentionally</w:t>
-      </w:r>
-      <w:r>
-        <w:rPr>
-          <w:rFonts w:ascii="Times New Roman" w:hAnsi="Times New Roman" w:cs="Times New Roman"/>
-          <w:sz w:val="24"/>
-          <w:szCs w:val="24"/>
-        </w:rPr>
-        <w:t>,</w:t>
+        <w:t xml:space="preserve"> lost weight unintentionally,</w:t>
       </w:r>
       <w:r>
         <w:rPr>
@@ -1673,8 +1609,6 @@
         </w:rPr>
         <w:t xml:space="preserve">. </w:t>
       </w:r>
-      <w:bookmarkStart w:id="1" w:name="_GoBack"/>
-      <w:bookmarkEnd w:id="1"/>
     </w:p>
     <w:p>
       <w:pPr>
@@ -1992,71 +1926,63 @@
           <w:sz w:val="24"/>
           <w:szCs w:val="24"/>
         </w:rPr>
-        <w:t xml:space="preserve">We dichotomized </w:t>
-      </w:r>
-      <w:r>
-        <w:rPr>
-          <w:rFonts w:ascii="Times New Roman" w:hAnsi="Times New Roman" w:cs="Times New Roman"/>
-          <w:sz w:val="24"/>
-          <w:szCs w:val="24"/>
-        </w:rPr>
-        <w:t xml:space="preserve">current </w:t>
-      </w:r>
-      <w:r>
-        <w:rPr>
-          <w:rFonts w:ascii="Times New Roman" w:hAnsi="Times New Roman" w:cs="Times New Roman"/>
-          <w:sz w:val="24"/>
-          <w:szCs w:val="24"/>
-        </w:rPr>
-        <w:t xml:space="preserve">binge drinking as having ever had five or more alcoholic drinks in one </w:t>
-      </w:r>
-      <w:r>
-        <w:rPr>
-          <w:rFonts w:ascii="Times New Roman" w:hAnsi="Times New Roman" w:cs="Times New Roman"/>
-          <w:sz w:val="24"/>
-          <w:szCs w:val="24"/>
-        </w:rPr>
-        <w:t>day</w:t>
-      </w:r>
-      <w:r>
-        <w:rPr>
-          <w:rFonts w:ascii="Times New Roman" w:hAnsi="Times New Roman" w:cs="Times New Roman"/>
-          <w:sz w:val="24"/>
-          <w:szCs w:val="24"/>
-        </w:rPr>
-        <w:t xml:space="preserve"> during the past year</w:t>
-      </w:r>
-      <w:r>
-        <w:rPr>
-          <w:rFonts w:ascii="Times New Roman" w:hAnsi="Times New Roman" w:cs="Times New Roman"/>
-          <w:sz w:val="24"/>
-          <w:szCs w:val="24"/>
-        </w:rPr>
-        <w:t>. We coded participants who had</w:t>
-      </w:r>
-      <w:r>
-        <w:rPr>
-          <w:rFonts w:ascii="Times New Roman" w:hAnsi="Times New Roman" w:cs="Times New Roman"/>
-          <w:sz w:val="24"/>
-          <w:szCs w:val="24"/>
-        </w:rPr>
-        <w:t xml:space="preserve"> fewer than twelve drinks in their lifetime as </w:t>
-      </w:r>
-      <w:r>
-        <w:rPr>
-          <w:rFonts w:ascii="Times New Roman" w:hAnsi="Times New Roman" w:cs="Times New Roman"/>
-          <w:sz w:val="24"/>
-          <w:szCs w:val="24"/>
-        </w:rPr>
-        <w:t>zero</w:t>
-      </w:r>
-      <w:r>
-        <w:rPr>
-          <w:rFonts w:ascii="Times New Roman" w:hAnsi="Times New Roman" w:cs="Times New Roman"/>
-          <w:sz w:val="24"/>
-          <w:szCs w:val="24"/>
-        </w:rPr>
-        <w:t>, rather than missing,</w:t>
+        <w:t xml:space="preserve">We </w:t>
+      </w:r>
+      <w:r>
+        <w:rPr>
+          <w:rFonts w:ascii="Times New Roman" w:hAnsi="Times New Roman" w:cs="Times New Roman"/>
+          <w:sz w:val="24"/>
+          <w:szCs w:val="24"/>
+        </w:rPr>
+        <w:t>operationalized smok</w:t>
+      </w:r>
+      <w:r>
+        <w:rPr>
+          <w:rFonts w:ascii="Times New Roman" w:hAnsi="Times New Roman" w:cs="Times New Roman"/>
+          <w:sz w:val="24"/>
+          <w:szCs w:val="24"/>
+        </w:rPr>
+        <w:t xml:space="preserve">ing </w:t>
+      </w:r>
+      <w:r>
+        <w:rPr>
+          <w:rFonts w:ascii="Times New Roman" w:hAnsi="Times New Roman" w:cs="Times New Roman"/>
+          <w:sz w:val="24"/>
+          <w:szCs w:val="24"/>
+        </w:rPr>
+        <w:t xml:space="preserve">status </w:t>
+      </w:r>
+      <w:r>
+        <w:rPr>
+          <w:rFonts w:ascii="Times New Roman" w:hAnsi="Times New Roman" w:cs="Times New Roman"/>
+          <w:sz w:val="24"/>
+          <w:szCs w:val="24"/>
+        </w:rPr>
+        <w:t>as</w:t>
+      </w:r>
+      <w:r>
+        <w:rPr>
+          <w:rFonts w:ascii="Times New Roman" w:hAnsi="Times New Roman" w:cs="Times New Roman"/>
+          <w:sz w:val="24"/>
+          <w:szCs w:val="24"/>
+        </w:rPr>
+        <w:t xml:space="preserve"> never</w:t>
+      </w:r>
+      <w:r>
+        <w:rPr>
+          <w:rFonts w:ascii="Times New Roman" w:hAnsi="Times New Roman" w:cs="Times New Roman"/>
+          <w:sz w:val="24"/>
+          <w:szCs w:val="24"/>
+        </w:rPr>
+        <w:t xml:space="preserve"> (less than 100 cigarettes lifetime), former (more than 100 cigarettes lifetime</w:t>
+      </w:r>
+      <w:r>
+        <w:rPr>
+          <w:rFonts w:ascii="Times New Roman" w:hAnsi="Times New Roman" w:cs="Times New Roman"/>
+          <w:sz w:val="24"/>
+          <w:szCs w:val="24"/>
+        </w:rPr>
+        <w:t xml:space="preserve"> but no longer smoking), and current</w:t>
       </w:r>
       <w:r>
         <w:rPr>
@@ -2072,31 +1998,23 @@
           <w:sz w:val="24"/>
           <w:szCs w:val="24"/>
         </w:rPr>
-        <w:t>to accommodate</w:t>
-      </w:r>
-      <w:r>
-        <w:rPr>
-          <w:rFonts w:ascii="Times New Roman" w:hAnsi="Times New Roman" w:cs="Times New Roman"/>
-          <w:sz w:val="24"/>
-          <w:szCs w:val="24"/>
-        </w:rPr>
-        <w:t xml:space="preserve"> possible</w:t>
-      </w:r>
-      <w:r>
-        <w:rPr>
-          <w:rFonts w:ascii="Times New Roman" w:hAnsi="Times New Roman" w:cs="Times New Roman"/>
-          <w:sz w:val="24"/>
-          <w:szCs w:val="24"/>
-        </w:rPr>
-        <w:t xml:space="preserve"> non-</w:t>
-      </w:r>
-      <w:r>
-        <w:rPr>
-          <w:rFonts w:ascii="Times New Roman" w:hAnsi="Times New Roman" w:cs="Times New Roman"/>
-          <w:sz w:val="24"/>
-          <w:szCs w:val="24"/>
-        </w:rPr>
-        <w:t>drinking motivated by weight control.</w:t>
+        <w:t xml:space="preserve">(more than 100 cigarettes lifetime and currently smoking) </w:t>
+      </w:r>
+      <w:r>
+        <w:rPr>
+          <w:rFonts w:ascii="Times New Roman" w:hAnsi="Times New Roman" w:cs="Times New Roman"/>
+          <w:sz w:val="24"/>
+          <w:szCs w:val="24"/>
+        </w:rPr>
+        <w:t>smokers</w:t>
+      </w:r>
+      <w:r>
+        <w:rPr>
+          <w:rFonts w:ascii="Times New Roman" w:hAnsi="Times New Roman" w:cs="Times New Roman"/>
+          <w:sz w:val="24"/>
+          <w:szCs w:val="24"/>
+        </w:rPr>
+        <w:t>.</w:t>
       </w:r>
       <w:r>
         <w:rPr>
@@ -2112,71 +2030,15 @@
           <w:sz w:val="24"/>
           <w:szCs w:val="24"/>
         </w:rPr>
-        <w:t>Finally, w</w:t>
-      </w:r>
-      <w:r>
-        <w:rPr>
-          <w:rFonts w:ascii="Times New Roman" w:hAnsi="Times New Roman" w:cs="Times New Roman"/>
-          <w:sz w:val="24"/>
-          <w:szCs w:val="24"/>
-        </w:rPr>
-        <w:t xml:space="preserve">e </w:t>
-      </w:r>
-      <w:r>
-        <w:rPr>
-          <w:rFonts w:ascii="Times New Roman" w:hAnsi="Times New Roman" w:cs="Times New Roman"/>
-          <w:sz w:val="24"/>
-          <w:szCs w:val="24"/>
-        </w:rPr>
-        <w:t>operationalized smok</w:t>
-      </w:r>
-      <w:r>
-        <w:rPr>
-          <w:rFonts w:ascii="Times New Roman" w:hAnsi="Times New Roman" w:cs="Times New Roman"/>
-          <w:sz w:val="24"/>
-          <w:szCs w:val="24"/>
-        </w:rPr>
-        <w:t>ing as</w:t>
-      </w:r>
-      <w:r>
-        <w:rPr>
-          <w:rFonts w:ascii="Times New Roman" w:hAnsi="Times New Roman" w:cs="Times New Roman"/>
-          <w:sz w:val="24"/>
-          <w:szCs w:val="24"/>
-        </w:rPr>
-        <w:t xml:space="preserve"> never</w:t>
-      </w:r>
-      <w:r>
-        <w:rPr>
-          <w:rFonts w:ascii="Times New Roman" w:hAnsi="Times New Roman" w:cs="Times New Roman"/>
-          <w:sz w:val="24"/>
-          <w:szCs w:val="24"/>
-        </w:rPr>
-        <w:t xml:space="preserve"> (less than 100 cigarettes lifetime), former (more than 100 cigarettes lifetime</w:t>
-      </w:r>
-      <w:r>
-        <w:rPr>
-          <w:rFonts w:ascii="Times New Roman" w:hAnsi="Times New Roman" w:cs="Times New Roman"/>
-          <w:sz w:val="24"/>
-          <w:szCs w:val="24"/>
-        </w:rPr>
-        <w:t xml:space="preserve"> but no longer smoking), and current</w:t>
-      </w:r>
-      <w:r>
-        <w:rPr>
-          <w:rFonts w:ascii="Times New Roman" w:hAnsi="Times New Roman" w:cs="Times New Roman"/>
-          <w:sz w:val="24"/>
-          <w:szCs w:val="24"/>
-        </w:rPr>
-        <w:t xml:space="preserve"> smokers</w:t>
-      </w:r>
-      <w:r>
-        <w:rPr>
-          <w:rFonts w:ascii="Times New Roman" w:hAnsi="Times New Roman" w:cs="Times New Roman"/>
-          <w:sz w:val="24"/>
-          <w:szCs w:val="24"/>
-        </w:rPr>
-        <w:t>.</w:t>
+        <w:t>Finall</w:t>
+      </w:r>
+      <w:r>
+        <w:rPr>
+          <w:rFonts w:ascii="Times New Roman" w:hAnsi="Times New Roman" w:cs="Times New Roman"/>
+          <w:sz w:val="24"/>
+          <w:szCs w:val="24"/>
+        </w:rPr>
+        <w:t>y, we coded cannabis use as ________.</w:t>
       </w:r>
     </w:p>
     <w:p>
@@ -2204,6 +2066,7 @@
     <w:p>
       <w:pPr>
         <w:spacing w:line="480" w:lineRule="auto"/>
+        <w:ind w:firstLine="720"/>
         <w:rPr>
           <w:rFonts w:ascii="Times New Roman" w:hAnsi="Times New Roman" w:cs="Times New Roman"/>
           <w:sz w:val="24"/>
@@ -2224,7 +2087,23 @@
           <w:sz w:val="24"/>
           <w:szCs w:val="24"/>
         </w:rPr>
-        <w:t xml:space="preserve"> understand the</w:t>
+        <w:t xml:space="preserve"> </w:t>
+      </w:r>
+      <w:r>
+        <w:rPr>
+          <w:rFonts w:ascii="Times New Roman" w:hAnsi="Times New Roman" w:cs="Times New Roman"/>
+          <w:sz w:val="24"/>
+          <w:szCs w:val="24"/>
+        </w:rPr>
+        <w:t>determine</w:t>
+      </w:r>
+      <w:r>
+        <w:rPr>
+          <w:rFonts w:ascii="Times New Roman" w:hAnsi="Times New Roman" w:cs="Times New Roman"/>
+          <w:sz w:val="24"/>
+          <w:szCs w:val="24"/>
+        </w:rPr>
+        <w:t xml:space="preserve"> the</w:t>
       </w:r>
       <w:r>
         <w:rPr>
@@ -2344,22 +2223,573 @@
           <w:sz w:val="24"/>
           <w:szCs w:val="24"/>
         </w:rPr>
-        <w:t xml:space="preserve"> pairwise </w:t>
+        <w:t xml:space="preserve"> pairwise polychoric</w:t>
+      </w:r>
+      <w:r>
+        <w:rPr>
+          <w:rFonts w:ascii="Times New Roman" w:hAnsi="Times New Roman" w:cs="Times New Roman"/>
+          <w:sz w:val="24"/>
+          <w:szCs w:val="24"/>
+        </w:rPr>
+        <w:t xml:space="preserve"> </w:t>
+      </w:r>
+      <w:r>
+        <w:rPr>
+          <w:rFonts w:ascii="Times New Roman" w:hAnsi="Times New Roman" w:cs="Times New Roman"/>
+          <w:sz w:val="24"/>
+          <w:szCs w:val="24"/>
+        </w:rPr>
+        <w:t>correlations between the four variables.</w:t>
+      </w:r>
+      <w:r>
+        <w:rPr>
+          <w:rFonts w:ascii="Times New Roman" w:hAnsi="Times New Roman" w:cs="Times New Roman"/>
+          <w:sz w:val="24"/>
+          <w:szCs w:val="24"/>
+        </w:rPr>
+        <w:t xml:space="preserve"> </w:t>
+      </w:r>
+      <w:r>
+        <w:rPr>
+          <w:rFonts w:ascii="Times New Roman" w:hAnsi="Times New Roman" w:cs="Times New Roman"/>
+          <w:sz w:val="24"/>
+          <w:szCs w:val="24"/>
+        </w:rPr>
+        <w:t xml:space="preserve">We </w:t>
+      </w:r>
+      <w:r>
+        <w:rPr>
+          <w:rFonts w:ascii="Times New Roman" w:hAnsi="Times New Roman" w:cs="Times New Roman"/>
+          <w:sz w:val="24"/>
+          <w:szCs w:val="24"/>
+        </w:rPr>
+        <w:t>then</w:t>
+      </w:r>
+      <w:r>
+        <w:rPr>
+          <w:rFonts w:ascii="Times New Roman" w:hAnsi="Times New Roman" w:cs="Times New Roman"/>
+          <w:sz w:val="24"/>
+          <w:szCs w:val="24"/>
+        </w:rPr>
+        <w:t xml:space="preserve"> computed unadjusted associations</w:t>
+      </w:r>
+      <w:r>
+        <w:rPr>
+          <w:rFonts w:ascii="Times New Roman" w:hAnsi="Times New Roman" w:cs="Times New Roman"/>
+          <w:sz w:val="24"/>
+          <w:szCs w:val="24"/>
+        </w:rPr>
+        <w:t xml:space="preserve"> (Model 1)</w:t>
+      </w:r>
+      <w:r>
+        <w:rPr>
+          <w:rFonts w:ascii="Times New Roman" w:hAnsi="Times New Roman" w:cs="Times New Roman"/>
+          <w:sz w:val="24"/>
+          <w:szCs w:val="24"/>
+        </w:rPr>
+        <w:t xml:space="preserve"> between </w:t>
+      </w:r>
+      <w:r>
+        <w:rPr>
+          <w:rFonts w:ascii="Times New Roman" w:hAnsi="Times New Roman" w:cs="Times New Roman"/>
+          <w:sz w:val="24"/>
+          <w:szCs w:val="24"/>
+        </w:rPr>
+        <w:t xml:space="preserve">weight consideration, desired weight, </w:t>
+      </w:r>
+      <w:r>
+        <w:rPr>
+          <w:rFonts w:ascii="Times New Roman" w:hAnsi="Times New Roman" w:cs="Times New Roman"/>
+          <w:sz w:val="24"/>
+          <w:szCs w:val="24"/>
+        </w:rPr>
+        <w:t>and weight control</w:t>
+      </w:r>
+      <w:r>
+        <w:rPr>
+          <w:rFonts w:ascii="Times New Roman" w:hAnsi="Times New Roman" w:cs="Times New Roman"/>
+          <w:sz w:val="24"/>
+          <w:szCs w:val="24"/>
+        </w:rPr>
+        <w:t xml:space="preserve"> and each of the three outcomes (depression, binge drinking, and </w:t>
+      </w:r>
+      <w:r>
+        <w:rPr>
+          <w:rFonts w:ascii="Times New Roman" w:hAnsi="Times New Roman" w:cs="Times New Roman"/>
+          <w:sz w:val="24"/>
+          <w:szCs w:val="24"/>
+        </w:rPr>
+        <w:t>cannabis use</w:t>
+      </w:r>
+      <w:r>
+        <w:rPr>
+          <w:rFonts w:ascii="Times New Roman" w:hAnsi="Times New Roman" w:cs="Times New Roman"/>
+          <w:sz w:val="24"/>
+          <w:szCs w:val="24"/>
+        </w:rPr>
+        <w:t>) using</w:t>
+      </w:r>
+      <w:r>
+        <w:rPr>
+          <w:rFonts w:ascii="Times New Roman" w:hAnsi="Times New Roman" w:cs="Times New Roman"/>
+          <w:sz w:val="24"/>
+          <w:szCs w:val="24"/>
+        </w:rPr>
+        <w:t xml:space="preserve"> binary and multinomial logistic regression</w:t>
+      </w:r>
+      <w:r>
+        <w:rPr>
+          <w:rFonts w:ascii="Times New Roman" w:hAnsi="Times New Roman" w:cs="Times New Roman"/>
+          <w:sz w:val="24"/>
+          <w:szCs w:val="24"/>
+        </w:rPr>
+        <w:t xml:space="preserve"> for </w:t>
+      </w:r>
+      <w:r>
+        <w:rPr>
+          <w:rFonts w:ascii="Times New Roman" w:hAnsi="Times New Roman" w:cs="Times New Roman"/>
+          <w:sz w:val="24"/>
+          <w:szCs w:val="24"/>
+        </w:rPr>
+        <w:t xml:space="preserve">dichotomous and </w:t>
+      </w:r>
+      <w:r>
+        <w:rPr>
+          <w:rFonts w:ascii="Times New Roman" w:hAnsi="Times New Roman" w:cs="Times New Roman"/>
+          <w:sz w:val="24"/>
+          <w:szCs w:val="24"/>
+        </w:rPr>
+        <w:t>categorical outcomes, respectively.</w:t>
+      </w:r>
+      <w:r>
+        <w:rPr>
+          <w:rFonts w:ascii="Times New Roman" w:hAnsi="Times New Roman" w:cs="Times New Roman"/>
+          <w:sz w:val="24"/>
+          <w:szCs w:val="24"/>
+        </w:rPr>
+        <w:t xml:space="preserve"> </w:t>
+      </w:r>
+      <w:r>
+        <w:rPr>
+          <w:rFonts w:ascii="Times New Roman" w:hAnsi="Times New Roman" w:cs="Times New Roman"/>
+          <w:sz w:val="24"/>
+          <w:szCs w:val="24"/>
+        </w:rPr>
+        <w:t>In Model 2, we adjusted for BMI category only, and in Model 3</w:t>
+      </w:r>
+      <w:r>
+        <w:rPr>
+          <w:rFonts w:ascii="Times New Roman" w:hAnsi="Times New Roman" w:cs="Times New Roman"/>
+          <w:sz w:val="24"/>
+          <w:szCs w:val="24"/>
+        </w:rPr>
+        <w:t xml:space="preserve"> further adjusted for </w:t>
+      </w:r>
+      <w:r>
+        <w:rPr>
+          <w:rFonts w:ascii="Times New Roman" w:hAnsi="Times New Roman" w:cs="Times New Roman"/>
+          <w:sz w:val="24"/>
+          <w:szCs w:val="24"/>
+        </w:rPr>
+        <w:t xml:space="preserve">race (), age category (), </w:t>
+      </w:r>
+      <w:r>
+        <w:rPr>
+          <w:rFonts w:ascii="Times New Roman" w:hAnsi="Times New Roman" w:cs="Times New Roman"/>
+          <w:sz w:val="24"/>
+          <w:szCs w:val="24"/>
+        </w:rPr>
+        <w:t xml:space="preserve">marital status (), education (), </w:t>
+      </w:r>
+      <w:r>
+        <w:rPr>
+          <w:rFonts w:ascii="Times New Roman" w:hAnsi="Times New Roman" w:cs="Times New Roman"/>
+          <w:sz w:val="24"/>
+          <w:szCs w:val="24"/>
+        </w:rPr>
+        <w:t xml:space="preserve">and </w:t>
+      </w:r>
+      <w:r>
+        <w:rPr>
+          <w:rFonts w:ascii="Times New Roman" w:hAnsi="Times New Roman" w:cs="Times New Roman"/>
+          <w:sz w:val="24"/>
+          <w:szCs w:val="24"/>
+        </w:rPr>
+        <w:t>household income ()</w:t>
+      </w:r>
+      <w:r>
+        <w:rPr>
+          <w:rFonts w:ascii="Times New Roman" w:hAnsi="Times New Roman" w:cs="Times New Roman"/>
+          <w:sz w:val="24"/>
+          <w:szCs w:val="24"/>
+        </w:rPr>
+        <w:t xml:space="preserve">. Models for smoking </w:t>
+      </w:r>
+      <w:r>
+        <w:rPr>
+          <w:rFonts w:ascii="Times New Roman" w:hAnsi="Times New Roman" w:cs="Times New Roman"/>
+          <w:sz w:val="24"/>
+          <w:szCs w:val="24"/>
+        </w:rPr>
+        <w:t xml:space="preserve">and cannabis use </w:t>
+      </w:r>
+      <w:r>
+        <w:rPr>
+          <w:rFonts w:ascii="Times New Roman" w:hAnsi="Times New Roman" w:cs="Times New Roman"/>
+          <w:sz w:val="24"/>
+          <w:szCs w:val="24"/>
+        </w:rPr>
+        <w:t>were also adjusted for current depression</w:t>
+      </w:r>
+      <w:r>
+        <w:rPr>
+          <w:rFonts w:ascii="Times New Roman" w:hAnsi="Times New Roman" w:cs="Times New Roman"/>
+          <w:sz w:val="24"/>
+          <w:szCs w:val="24"/>
+        </w:rPr>
+        <w:t>.</w:t>
+      </w:r>
+      <w:r>
+        <w:rPr>
+          <w:rFonts w:ascii="Times New Roman" w:hAnsi="Times New Roman" w:cs="Times New Roman"/>
+          <w:sz w:val="24"/>
+          <w:szCs w:val="24"/>
+        </w:rPr>
+        <w:t xml:space="preserve"> We fit </w:t>
+      </w:r>
+      <w:r>
+        <w:rPr>
+          <w:rFonts w:ascii="Times New Roman" w:hAnsi="Times New Roman" w:cs="Times New Roman"/>
+          <w:sz w:val="24"/>
+          <w:szCs w:val="24"/>
+        </w:rPr>
+        <w:t>models</w:t>
+      </w:r>
+      <w:r>
+        <w:rPr>
+          <w:rFonts w:ascii="Times New Roman" w:hAnsi="Times New Roman" w:cs="Times New Roman"/>
+          <w:sz w:val="24"/>
+          <w:szCs w:val="24"/>
+        </w:rPr>
+        <w:t xml:space="preserve"> separately by sex</w:t>
+      </w:r>
+      <w:r>
+        <w:rPr>
+          <w:rFonts w:ascii="Times New Roman" w:hAnsi="Times New Roman" w:cs="Times New Roman"/>
+          <w:sz w:val="24"/>
+          <w:szCs w:val="24"/>
+        </w:rPr>
+        <w:t>, and,</w:t>
+      </w:r>
+      <w:r>
+        <w:rPr>
+          <w:rFonts w:ascii="Times New Roman" w:hAnsi="Times New Roman" w:cs="Times New Roman"/>
+          <w:sz w:val="24"/>
+          <w:szCs w:val="24"/>
+        </w:rPr>
+        <w:t xml:space="preserve"> </w:t>
+      </w:r>
+      <w:r>
+        <w:rPr>
+          <w:rFonts w:ascii="Times New Roman" w:hAnsi="Times New Roman" w:cs="Times New Roman"/>
+          <w:sz w:val="24"/>
+          <w:szCs w:val="24"/>
+        </w:rPr>
+        <w:t>g</w:t>
+      </w:r>
+      <w:r>
+        <w:rPr>
+          <w:rFonts w:ascii="Times New Roman" w:hAnsi="Times New Roman" w:cs="Times New Roman"/>
+          <w:sz w:val="24"/>
+          <w:szCs w:val="24"/>
+        </w:rPr>
+        <w:t>iven the complex</w:t>
+      </w:r>
+      <w:r>
+        <w:rPr>
+          <w:rFonts w:ascii="Times New Roman" w:hAnsi="Times New Roman" w:cs="Times New Roman"/>
+          <w:sz w:val="24"/>
+          <w:szCs w:val="24"/>
+        </w:rPr>
+        <w:t xml:space="preserve"> sampling methodology of NHANES</w:t>
+      </w:r>
+      <w:r>
+        <w:rPr>
+          <w:rFonts w:ascii="Times New Roman" w:hAnsi="Times New Roman" w:cs="Times New Roman"/>
+          <w:sz w:val="24"/>
+          <w:szCs w:val="24"/>
+        </w:rPr>
+        <w:t>,</w:t>
+      </w:r>
+      <w:r>
+        <w:rPr>
+          <w:rFonts w:ascii="Times New Roman" w:hAnsi="Times New Roman" w:cs="Times New Roman"/>
+          <w:sz w:val="24"/>
+          <w:szCs w:val="24"/>
+        </w:rPr>
+        <w:t xml:space="preserve"> all</w:t>
+      </w:r>
+      <w:r>
+        <w:rPr>
+          <w:rFonts w:ascii="Times New Roman" w:hAnsi="Times New Roman" w:cs="Times New Roman"/>
+          <w:sz w:val="24"/>
+          <w:szCs w:val="24"/>
+        </w:rPr>
+        <w:t xml:space="preserve"> </w:t>
+      </w:r>
+      <w:r>
+        <w:rPr>
+          <w:rFonts w:ascii="Times New Roman" w:hAnsi="Times New Roman" w:cs="Times New Roman"/>
+          <w:sz w:val="24"/>
+          <w:szCs w:val="24"/>
+        </w:rPr>
+        <w:t>analyses</w:t>
+      </w:r>
+      <w:r>
+        <w:rPr>
+          <w:rFonts w:ascii="Times New Roman" w:hAnsi="Times New Roman" w:cs="Times New Roman"/>
+          <w:sz w:val="24"/>
+          <w:szCs w:val="24"/>
+        </w:rPr>
+        <w:t xml:space="preserve"> were adjusted</w:t>
+      </w:r>
+      <w:r>
+        <w:rPr>
+          <w:rFonts w:ascii="Times New Roman" w:hAnsi="Times New Roman" w:cs="Times New Roman"/>
+          <w:sz w:val="24"/>
+          <w:szCs w:val="24"/>
+        </w:rPr>
+        <w:t xml:space="preserve"> </w:t>
+      </w:r>
+      <w:r>
+        <w:rPr>
+          <w:rFonts w:ascii="Times New Roman" w:hAnsi="Times New Roman" w:cs="Times New Roman"/>
+          <w:sz w:val="24"/>
+          <w:szCs w:val="24"/>
+        </w:rPr>
+        <w:t>for survey design</w:t>
+      </w:r>
+      <w:r>
+        <w:rPr>
+          <w:rFonts w:ascii="Times New Roman" w:hAnsi="Times New Roman" w:cs="Times New Roman"/>
+          <w:sz w:val="24"/>
+          <w:szCs w:val="24"/>
+        </w:rPr>
+        <w:t>.</w:t>
+      </w:r>
+      <w:r>
+        <w:rPr>
+          <w:rFonts w:ascii="Times New Roman" w:hAnsi="Times New Roman" w:cs="Times New Roman"/>
+          <w:sz w:val="24"/>
+          <w:szCs w:val="24"/>
+        </w:rPr>
+        <w:t xml:space="preserve"> Data management and </w:t>
+      </w:r>
+      <w:r>
+        <w:rPr>
+          <w:rFonts w:ascii="Times New Roman" w:hAnsi="Times New Roman" w:cs="Times New Roman"/>
+          <w:sz w:val="24"/>
+          <w:szCs w:val="24"/>
+        </w:rPr>
+        <w:lastRenderedPageBreak/>
+        <w:t>analysis were performed in</w:t>
+      </w:r>
+      <w:r>
+        <w:rPr>
+          <w:rFonts w:ascii="Times New Roman" w:hAnsi="Times New Roman" w:cs="Times New Roman"/>
+          <w:sz w:val="24"/>
+          <w:szCs w:val="24"/>
+        </w:rPr>
+        <w:t xml:space="preserve"> R</w:t>
+      </w:r>
+      <w:r>
+        <w:rPr>
+          <w:rFonts w:ascii="Times New Roman" w:hAnsi="Times New Roman" w:cs="Times New Roman"/>
+          <w:sz w:val="24"/>
+          <w:szCs w:val="24"/>
+        </w:rPr>
+        <w:t>, version 3.</w:t>
+      </w:r>
+      <w:r>
+        <w:rPr>
+          <w:rFonts w:ascii="Times New Roman" w:hAnsi="Times New Roman" w:cs="Times New Roman"/>
+          <w:sz w:val="24"/>
+          <w:szCs w:val="24"/>
+        </w:rPr>
+        <w:t>6.1,</w:t>
+      </w:r>
+      <w:r>
+        <w:rPr>
+          <w:rFonts w:ascii="Times New Roman" w:hAnsi="Times New Roman" w:cs="Times New Roman"/>
+          <w:sz w:val="24"/>
+          <w:szCs w:val="24"/>
+        </w:rPr>
+        <w:t xml:space="preserve"> and </w:t>
+      </w:r>
+      <w:r>
+        <w:rPr>
+          <w:rFonts w:ascii="Times New Roman" w:hAnsi="Times New Roman" w:cs="Times New Roman"/>
+          <w:sz w:val="24"/>
+          <w:szCs w:val="24"/>
+        </w:rPr>
+        <w:t>RStudio, version</w:t>
+      </w:r>
+      <w:r>
+        <w:rPr>
+          <w:rFonts w:ascii="Times New Roman" w:hAnsi="Times New Roman" w:cs="Times New Roman"/>
+          <w:sz w:val="24"/>
+          <w:szCs w:val="24"/>
+        </w:rPr>
+        <w:t xml:space="preserve"> 1.2.5019</w:t>
+      </w:r>
+      <w:r>
+        <w:rPr>
+          <w:rFonts w:ascii="Times New Roman" w:hAnsi="Times New Roman" w:cs="Times New Roman"/>
+          <w:sz w:val="24"/>
+          <w:szCs w:val="24"/>
+        </w:rPr>
+        <w:t xml:space="preserve"> </w:t>
+      </w:r>
+      <w:r>
+        <w:rPr>
+          <w:rFonts w:ascii="Times New Roman" w:hAnsi="Times New Roman" w:cs="Times New Roman"/>
+          <w:sz w:val="24"/>
+          <w:szCs w:val="24"/>
+        </w:rPr>
+        <w:fldChar w:fldCharType="begin"/>
+      </w:r>
+      <w:r>
+        <w:rPr>
+          <w:rFonts w:ascii="Times New Roman" w:hAnsi="Times New Roman" w:cs="Times New Roman"/>
+          <w:sz w:val="24"/>
+          <w:szCs w:val="24"/>
+        </w:rPr>
+        <w:instrText xml:space="preserve"> ADDIN ZOTERO_ITEM CSL_CITATION {"citationID":"9TOYdIca","properties":{"formattedCitation":"(R Core Team, 2019)","plainCitation":"(R Core Team, 2019)","noteIndex":0},"citationItems":[{"id":1021,"uris":["http://zotero.org/users/5917738/items/C9W2X5AH"],"uri":["http://zotero.org/users/5917738/items/C9W2X5AH"],"itemData":{"id":1021,"type":"book","event-place":"Vienna, Austria","publisher":"R Foundation for Statistical Computing","publisher-place":"Vienna, Austria","title":"R: A language and environment for statistical computing","URL":"https://www.R-project.org/","version":"3.6.1","author":[{"family":"R Core Team","given":""}],"issued":{"date-parts":[["2019"]]}}}],"schema":"https://github.com/citation-style-language/schema/raw/master/csl-citation.json"} </w:instrText>
+      </w:r>
+      <w:r>
+        <w:rPr>
+          <w:rFonts w:ascii="Times New Roman" w:hAnsi="Times New Roman" w:cs="Times New Roman"/>
+          <w:sz w:val="24"/>
+          <w:szCs w:val="24"/>
+        </w:rPr>
+        <w:fldChar w:fldCharType="separate"/>
+      </w:r>
+      <w:r>
+        <w:rPr>
+          <w:rFonts w:ascii="Times New Roman" w:hAnsi="Times New Roman" w:cs="Times New Roman"/>
+          <w:sz w:val="24"/>
+        </w:rPr>
+        <w:t>(R Core Team, 2019)</w:t>
+      </w:r>
+      <w:r>
+        <w:rPr>
+          <w:rFonts w:ascii="Times New Roman" w:hAnsi="Times New Roman" w:cs="Times New Roman"/>
+          <w:sz w:val="24"/>
+          <w:szCs w:val="24"/>
+        </w:rPr>
+        <w:fldChar w:fldCharType="end"/>
+      </w:r>
+      <w:r>
+        <w:rPr>
+          <w:rFonts w:ascii="Times New Roman" w:hAnsi="Times New Roman" w:cs="Times New Roman"/>
+          <w:sz w:val="24"/>
+          <w:szCs w:val="24"/>
+        </w:rPr>
+        <w:t xml:space="preserve">, using the </w:t>
+      </w:r>
+      <w:r>
+        <w:rPr>
+          <w:rFonts w:ascii="Times New Roman" w:hAnsi="Times New Roman" w:cs="Times New Roman"/>
+          <w:sz w:val="24"/>
+          <w:szCs w:val="24"/>
+        </w:rPr>
+        <w:t>RNHANES</w:t>
+      </w:r>
+      <w:r>
+        <w:rPr>
+          <w:rFonts w:ascii="Times New Roman" w:hAnsi="Times New Roman" w:cs="Times New Roman"/>
+          <w:sz w:val="24"/>
+          <w:szCs w:val="24"/>
+        </w:rPr>
+        <w:t xml:space="preserve"> </w:t>
+      </w:r>
+      <w:r>
+        <w:rPr>
+          <w:rFonts w:ascii="Times New Roman" w:hAnsi="Times New Roman" w:cs="Times New Roman"/>
+          <w:sz w:val="24"/>
+          <w:szCs w:val="24"/>
+        </w:rPr>
+        <w:fldChar w:fldCharType="begin"/>
+      </w:r>
+      <w:r>
+        <w:rPr>
+          <w:rFonts w:ascii="Times New Roman" w:hAnsi="Times New Roman" w:cs="Times New Roman"/>
+          <w:sz w:val="24"/>
+          <w:szCs w:val="24"/>
+        </w:rPr>
+        <w:instrText xml:space="preserve"> ADDIN ZOTERO_ITEM CSL_CITATION {"citationID":"DZJoPjTy","properties":{"formattedCitation":"(Susmann, 2016)","plainCitation":"(Susmann, 2016)","noteIndex":0},"citationItems":[{"id":1113,"uris":["http://zotero.org/users/5917738/items/2D6NYU4H"],"uri":["http://zotero.org/users/5917738/items/2D6NYU4H"],"itemData":{"id":1113,"type":"book","title":"RNHANES: Facilitates Analysis of CDC NHANES Data.","URL":"https://CRAN.R-project.org/package=RNHANES","version":"1.1.0","author":[{"family":"Susmann","given":"Herb"}],"issued":{"date-parts":[["2016"]]}}}],"schema":"https://github.com/citation-style-language/schema/raw/master/csl-citation.json"} </w:instrText>
+      </w:r>
+      <w:r>
+        <w:rPr>
+          <w:rFonts w:ascii="Times New Roman" w:hAnsi="Times New Roman" w:cs="Times New Roman"/>
+          <w:sz w:val="24"/>
+          <w:szCs w:val="24"/>
+        </w:rPr>
+        <w:fldChar w:fldCharType="separate"/>
+      </w:r>
+      <w:r>
+        <w:rPr>
+          <w:rFonts w:ascii="Times New Roman" w:hAnsi="Times New Roman" w:cs="Times New Roman"/>
+          <w:sz w:val="24"/>
+        </w:rPr>
+        <w:t>(</w:t>
       </w:r>
       <w:proofErr w:type="spellStart"/>
       <w:r>
         <w:rPr>
           <w:rFonts w:ascii="Times New Roman" w:hAnsi="Times New Roman" w:cs="Times New Roman"/>
           <w:sz w:val="24"/>
-          <w:szCs w:val="24"/>
-        </w:rPr>
-        <w:t>polychoric</w:t>
+        </w:rPr>
+        <w:t>Susmann</w:t>
       </w:r>
       <w:proofErr w:type="spellEnd"/>
       <w:r>
         <w:rPr>
           <w:rFonts w:ascii="Times New Roman" w:hAnsi="Times New Roman" w:cs="Times New Roman"/>
           <w:sz w:val="24"/>
+        </w:rPr>
+        <w:t>, 2016)</w:t>
+      </w:r>
+      <w:r>
+        <w:rPr>
+          <w:rFonts w:ascii="Times New Roman" w:hAnsi="Times New Roman" w:cs="Times New Roman"/>
+          <w:sz w:val="24"/>
+          <w:szCs w:val="24"/>
+        </w:rPr>
+        <w:fldChar w:fldCharType="end"/>
+      </w:r>
+      <w:r>
+        <w:rPr>
+          <w:rFonts w:ascii="Times New Roman" w:hAnsi="Times New Roman" w:cs="Times New Roman"/>
+          <w:sz w:val="24"/>
+          <w:szCs w:val="24"/>
+        </w:rPr>
+        <w:t xml:space="preserve"> and </w:t>
+      </w:r>
+      <w:proofErr w:type="spellStart"/>
+      <w:r>
+        <w:rPr>
+          <w:rFonts w:ascii="Times New Roman" w:hAnsi="Times New Roman" w:cs="Times New Roman"/>
+          <w:sz w:val="24"/>
+          <w:szCs w:val="24"/>
+        </w:rPr>
+        <w:t>dplyr</w:t>
+      </w:r>
+      <w:proofErr w:type="spellEnd"/>
+      <w:r>
+        <w:rPr>
+          <w:rFonts w:ascii="Times New Roman" w:hAnsi="Times New Roman" w:cs="Times New Roman"/>
+          <w:sz w:val="24"/>
           <w:szCs w:val="24"/>
         </w:rPr>
         <w:t xml:space="preserve"> </w:t>
@@ -2370,7 +2800,38 @@
           <w:sz w:val="24"/>
           <w:szCs w:val="24"/>
         </w:rPr>
-        <w:t>correlations between the four variables.</w:t>
+        <w:fldChar w:fldCharType="begin"/>
+      </w:r>
+      <w:r>
+        <w:rPr>
+          <w:rFonts w:ascii="Times New Roman" w:hAnsi="Times New Roman" w:cs="Times New Roman"/>
+          <w:sz w:val="24"/>
+          <w:szCs w:val="24"/>
+        </w:rPr>
+        <w:instrText xml:space="preserve"> ADDIN ZOTERO_ITEM CSL_CITATION {"citationID":"WTdsZz0d","properties":{"formattedCitation":"(Wickham et al., 2015)","plainCitation":"(Wickham et al., 2015)","noteIndex":0},"citationItems":[{"id":1115,"uris":["http://zotero.org/users/5917738/items/FVLXS9U4"],"uri":["http://zotero.org/users/5917738/items/FVLXS9U4"],"itemData":{"id":1115,"type":"article-journal","container-title":"R package version 0.4","journalAbbreviation":"R package version 0.4","title":"dplyr: A grammar of data manipulation","volume":"3","author":[{"family":"Wickham","given":"Hadley"},{"family":"Francois","given":"Romain"},{"family":"Henry","given":"Lionel"},{"family":"Müller","given":"Kirill"}],"issued":{"date-parts":[["2015"]]}}}],"schema":"https://github.com/citation-style-language/schema/raw/master/csl-citation.json"} </w:instrText>
+      </w:r>
+      <w:r>
+        <w:rPr>
+          <w:rFonts w:ascii="Times New Roman" w:hAnsi="Times New Roman" w:cs="Times New Roman"/>
+          <w:sz w:val="24"/>
+          <w:szCs w:val="24"/>
+        </w:rPr>
+        <w:fldChar w:fldCharType="separate"/>
+      </w:r>
+      <w:r>
+        <w:rPr>
+          <w:rFonts w:ascii="Times New Roman" w:hAnsi="Times New Roman" w:cs="Times New Roman"/>
+          <w:sz w:val="24"/>
+        </w:rPr>
+        <w:t>(Wickham et al., 2015)</w:t>
+      </w:r>
+      <w:r>
+        <w:rPr>
+          <w:rFonts w:ascii="Times New Roman" w:hAnsi="Times New Roman" w:cs="Times New Roman"/>
+          <w:sz w:val="24"/>
+          <w:szCs w:val="24"/>
+        </w:rPr>
+        <w:fldChar w:fldCharType="end"/>
       </w:r>
       <w:r>
         <w:rPr>
@@ -2379,247 +2840,6 @@
           <w:szCs w:val="24"/>
         </w:rPr>
         <w:t xml:space="preserve"> </w:t>
-      </w:r>
-      <w:r>
-        <w:rPr>
-          <w:rFonts w:ascii="Times New Roman" w:hAnsi="Times New Roman" w:cs="Times New Roman"/>
-          <w:sz w:val="24"/>
-          <w:szCs w:val="24"/>
-        </w:rPr>
-        <w:t xml:space="preserve">We </w:t>
-      </w:r>
-      <w:r>
-        <w:rPr>
-          <w:rFonts w:ascii="Times New Roman" w:hAnsi="Times New Roman" w:cs="Times New Roman"/>
-          <w:sz w:val="24"/>
-          <w:szCs w:val="24"/>
-        </w:rPr>
-        <w:t>then</w:t>
-      </w:r>
-      <w:r>
-        <w:rPr>
-          <w:rFonts w:ascii="Times New Roman" w:hAnsi="Times New Roman" w:cs="Times New Roman"/>
-          <w:sz w:val="24"/>
-          <w:szCs w:val="24"/>
-        </w:rPr>
-        <w:t xml:space="preserve"> computed unadjusted associations</w:t>
-      </w:r>
-      <w:r>
-        <w:rPr>
-          <w:rFonts w:ascii="Times New Roman" w:hAnsi="Times New Roman" w:cs="Times New Roman"/>
-          <w:sz w:val="24"/>
-          <w:szCs w:val="24"/>
-        </w:rPr>
-        <w:t xml:space="preserve"> (Model 1)</w:t>
-      </w:r>
-      <w:r>
-        <w:rPr>
-          <w:rFonts w:ascii="Times New Roman" w:hAnsi="Times New Roman" w:cs="Times New Roman"/>
-          <w:sz w:val="24"/>
-          <w:szCs w:val="24"/>
-        </w:rPr>
-        <w:t xml:space="preserve"> between </w:t>
-      </w:r>
-      <w:r>
-        <w:rPr>
-          <w:rFonts w:ascii="Times New Roman" w:hAnsi="Times New Roman" w:cs="Times New Roman"/>
-          <w:sz w:val="24"/>
-          <w:szCs w:val="24"/>
-        </w:rPr>
-        <w:t xml:space="preserve">weight consideration, desired weight, </w:t>
-      </w:r>
-      <w:r>
-        <w:rPr>
-          <w:rFonts w:ascii="Times New Roman" w:hAnsi="Times New Roman" w:cs="Times New Roman"/>
-          <w:sz w:val="24"/>
-          <w:szCs w:val="24"/>
-        </w:rPr>
-        <w:t>and weight control</w:t>
-      </w:r>
-      <w:r>
-        <w:rPr>
-          <w:rFonts w:ascii="Times New Roman" w:hAnsi="Times New Roman" w:cs="Times New Roman"/>
-          <w:sz w:val="24"/>
-          <w:szCs w:val="24"/>
-        </w:rPr>
-        <w:t xml:space="preserve"> and each of the three outcomes (depression, binge drinking, and smoking) using</w:t>
-      </w:r>
-      <w:r>
-        <w:rPr>
-          <w:rFonts w:ascii="Times New Roman" w:hAnsi="Times New Roman" w:cs="Times New Roman"/>
-          <w:sz w:val="24"/>
-          <w:szCs w:val="24"/>
-        </w:rPr>
-        <w:t xml:space="preserve"> binary and multinomial logistic regression</w:t>
-      </w:r>
-      <w:r>
-        <w:rPr>
-          <w:rFonts w:ascii="Times New Roman" w:hAnsi="Times New Roman" w:cs="Times New Roman"/>
-          <w:sz w:val="24"/>
-          <w:szCs w:val="24"/>
-        </w:rPr>
-        <w:t xml:space="preserve"> for </w:t>
-      </w:r>
-      <w:r>
-        <w:rPr>
-          <w:rFonts w:ascii="Times New Roman" w:hAnsi="Times New Roman" w:cs="Times New Roman"/>
-          <w:sz w:val="24"/>
-          <w:szCs w:val="24"/>
-        </w:rPr>
-        <w:t xml:space="preserve">dichotomous and </w:t>
-      </w:r>
-      <w:r>
-        <w:rPr>
-          <w:rFonts w:ascii="Times New Roman" w:hAnsi="Times New Roman" w:cs="Times New Roman"/>
-          <w:sz w:val="24"/>
-          <w:szCs w:val="24"/>
-        </w:rPr>
-        <w:t>categorical outcomes, respectively.</w:t>
-      </w:r>
-      <w:r>
-        <w:rPr>
-          <w:rFonts w:ascii="Times New Roman" w:hAnsi="Times New Roman" w:cs="Times New Roman"/>
-          <w:sz w:val="24"/>
-          <w:szCs w:val="24"/>
-        </w:rPr>
-        <w:t xml:space="preserve"> </w:t>
-      </w:r>
-      <w:r>
-        <w:rPr>
-          <w:rFonts w:ascii="Times New Roman" w:hAnsi="Times New Roman" w:cs="Times New Roman"/>
-          <w:sz w:val="24"/>
-          <w:szCs w:val="24"/>
-        </w:rPr>
-        <w:t>In Model 2, we adjusted for BMI category only, and in Model 3</w:t>
-      </w:r>
-      <w:r>
-        <w:rPr>
-          <w:rFonts w:ascii="Times New Roman" w:hAnsi="Times New Roman" w:cs="Times New Roman"/>
-          <w:sz w:val="24"/>
-          <w:szCs w:val="24"/>
-        </w:rPr>
-        <w:t xml:space="preserve"> further adjusted for sex,</w:t>
-      </w:r>
-      <w:r>
-        <w:rPr>
-          <w:rFonts w:ascii="Times New Roman" w:hAnsi="Times New Roman" w:cs="Times New Roman"/>
-          <w:sz w:val="24"/>
-          <w:szCs w:val="24"/>
-        </w:rPr>
-        <w:t xml:space="preserve"> race (), age category (), </w:t>
-      </w:r>
-      <w:r>
-        <w:rPr>
-          <w:rFonts w:ascii="Times New Roman" w:hAnsi="Times New Roman" w:cs="Times New Roman"/>
-          <w:sz w:val="24"/>
-          <w:szCs w:val="24"/>
-        </w:rPr>
-        <w:t xml:space="preserve">marital status (), education </w:t>
-      </w:r>
-      <w:r>
-        <w:rPr>
-          <w:rFonts w:ascii="Times New Roman" w:hAnsi="Times New Roman" w:cs="Times New Roman"/>
-          <w:sz w:val="24"/>
-          <w:szCs w:val="24"/>
-        </w:rPr>
-        <w:lastRenderedPageBreak/>
-        <w:t xml:space="preserve">(), </w:t>
-      </w:r>
-      <w:r>
-        <w:rPr>
-          <w:rFonts w:ascii="Times New Roman" w:hAnsi="Times New Roman" w:cs="Times New Roman"/>
-          <w:sz w:val="24"/>
-          <w:szCs w:val="24"/>
-        </w:rPr>
-        <w:t xml:space="preserve">and </w:t>
-      </w:r>
-      <w:r>
-        <w:rPr>
-          <w:rFonts w:ascii="Times New Roman" w:hAnsi="Times New Roman" w:cs="Times New Roman"/>
-          <w:sz w:val="24"/>
-          <w:szCs w:val="24"/>
-        </w:rPr>
-        <w:t>household income ()</w:t>
-      </w:r>
-      <w:r>
-        <w:rPr>
-          <w:rFonts w:ascii="Times New Roman" w:hAnsi="Times New Roman" w:cs="Times New Roman"/>
-          <w:sz w:val="24"/>
-          <w:szCs w:val="24"/>
-        </w:rPr>
-        <w:t>. Models for binge drinking and smoking were also adjusted for current depression</w:t>
-      </w:r>
-      <w:r>
-        <w:rPr>
-          <w:rFonts w:ascii="Times New Roman" w:hAnsi="Times New Roman" w:cs="Times New Roman"/>
-          <w:sz w:val="24"/>
-          <w:szCs w:val="24"/>
-        </w:rPr>
-        <w:t>.</w:t>
-      </w:r>
-      <w:r>
-        <w:rPr>
-          <w:rFonts w:ascii="Times New Roman" w:hAnsi="Times New Roman" w:cs="Times New Roman"/>
-          <w:sz w:val="24"/>
-          <w:szCs w:val="24"/>
-        </w:rPr>
-        <w:t xml:space="preserve"> </w:t>
-      </w:r>
-      <w:r>
-        <w:rPr>
-          <w:rFonts w:ascii="Times New Roman" w:hAnsi="Times New Roman" w:cs="Times New Roman"/>
-          <w:sz w:val="24"/>
-          <w:szCs w:val="24"/>
-        </w:rPr>
-        <w:t>Given the complex</w:t>
-      </w:r>
-      <w:r>
-        <w:rPr>
-          <w:rFonts w:ascii="Times New Roman" w:hAnsi="Times New Roman" w:cs="Times New Roman"/>
-          <w:sz w:val="24"/>
-          <w:szCs w:val="24"/>
-        </w:rPr>
-        <w:t xml:space="preserve"> sampling methodology of NHANES</w:t>
-      </w:r>
-      <w:r>
-        <w:rPr>
-          <w:rFonts w:ascii="Times New Roman" w:hAnsi="Times New Roman" w:cs="Times New Roman"/>
-          <w:sz w:val="24"/>
-          <w:szCs w:val="24"/>
-        </w:rPr>
-        <w:t xml:space="preserve">, we adjusted </w:t>
-      </w:r>
-      <w:r>
-        <w:rPr>
-          <w:rFonts w:ascii="Times New Roman" w:hAnsi="Times New Roman" w:cs="Times New Roman"/>
-          <w:sz w:val="24"/>
-          <w:szCs w:val="24"/>
-        </w:rPr>
-        <w:t xml:space="preserve">all analyses </w:t>
-      </w:r>
-      <w:r>
-        <w:rPr>
-          <w:rFonts w:ascii="Times New Roman" w:hAnsi="Times New Roman" w:cs="Times New Roman"/>
-          <w:sz w:val="24"/>
-          <w:szCs w:val="24"/>
-        </w:rPr>
-        <w:t>for survey design</w:t>
-      </w:r>
-      <w:r>
-        <w:rPr>
-          <w:rFonts w:ascii="Times New Roman" w:hAnsi="Times New Roman" w:cs="Times New Roman"/>
-          <w:sz w:val="24"/>
-          <w:szCs w:val="24"/>
-        </w:rPr>
-        <w:t>.</w:t>
-      </w:r>
-      <w:r>
-        <w:rPr>
-          <w:rFonts w:ascii="Times New Roman" w:hAnsi="Times New Roman" w:cs="Times New Roman"/>
-          <w:sz w:val="24"/>
-          <w:szCs w:val="24"/>
-        </w:rPr>
-        <w:t xml:space="preserve"> Data management and analysis were performed in RStudio, version ___, using the </w:t>
       </w:r>
       <w:r>
         <w:rPr>
@@ -2629,6 +2849,46 @@
           <w:sz w:val="24"/>
           <w:szCs w:val="24"/>
         </w:rPr>
+        <w:t xml:space="preserve"> </w:t>
+      </w:r>
+      <w:r>
+        <w:rPr>
+          <w:rFonts w:ascii="Times New Roman" w:hAnsi="Times New Roman" w:cs="Times New Roman"/>
+          <w:sz w:val="24"/>
+          <w:szCs w:val="24"/>
+        </w:rPr>
+        <w:t>package</w:t>
+      </w:r>
+      <w:r>
+        <w:rPr>
+          <w:rFonts w:ascii="Times New Roman" w:hAnsi="Times New Roman" w:cs="Times New Roman"/>
+          <w:sz w:val="24"/>
+          <w:szCs w:val="24"/>
+        </w:rPr>
+        <w:t>s</w:t>
+      </w:r>
+      <w:r>
+        <w:rPr>
+          <w:rFonts w:ascii="Times New Roman" w:hAnsi="Times New Roman" w:cs="Times New Roman"/>
+          <w:sz w:val="24"/>
+          <w:szCs w:val="24"/>
+        </w:rPr>
+        <w:t xml:space="preserve"> for data </w:t>
+      </w:r>
+      <w:r>
+        <w:rPr>
+          <w:rFonts w:ascii="Times New Roman" w:hAnsi="Times New Roman" w:cs="Times New Roman"/>
+          <w:sz w:val="24"/>
+          <w:szCs w:val="24"/>
+        </w:rPr>
+        <w:t xml:space="preserve">management, the </w:t>
+      </w:r>
+      <w:r>
+        <w:rPr>
+          <w:rFonts w:ascii="Times New Roman" w:hAnsi="Times New Roman" w:cs="Times New Roman"/>
+          <w:sz w:val="24"/>
+          <w:szCs w:val="24"/>
+        </w:rPr>
         <w:t>survey</w:t>
       </w:r>
       <w:r>
@@ -2637,9 +2897,81 @@
           <w:sz w:val="24"/>
           <w:szCs w:val="24"/>
         </w:rPr>
-        <w:t xml:space="preserve"> package for design-based analyses and </w:t>
+        <w:t xml:space="preserve"> package </w:t>
+      </w:r>
+      <w:r>
+        <w:rPr>
+          <w:rFonts w:ascii="Times New Roman" w:hAnsi="Times New Roman" w:cs="Times New Roman"/>
+          <w:sz w:val="24"/>
+          <w:szCs w:val="24"/>
+        </w:rPr>
+        <w:fldChar w:fldCharType="begin"/>
+      </w:r>
+      <w:r>
+        <w:rPr>
+          <w:rFonts w:ascii="Times New Roman" w:hAnsi="Times New Roman" w:cs="Times New Roman"/>
+          <w:sz w:val="24"/>
+          <w:szCs w:val="24"/>
+        </w:rPr>
+        <w:instrText xml:space="preserve"> ADDIN ZOTERO_ITEM CSL_CITATION {"citationID":"Qz1794Vh","properties":{"formattedCitation":"(Lumley, 2004)","plainCitation":"(Lumley, 2004)","noteIndex":0},"citationItems":[{"id":1018,"uris":["http://zotero.org/users/5917738/items/WRL4YBWR"],"uri":["http://zotero.org/users/5917738/items/WRL4YBWR"],"itemData":{"id":1018,"type":"article-journal","container-title":"Journal of Statistical Software","DOI":"10.18637/jss.v009.i08","ISSN":"1548-7660","issue":"1","language":"en","page":"1-19","source":"www.jstatsoft.org","title":"Analysis of Complex Survey Samples","volume":"9","author":[{"family":"Lumley","given":"Thomas"}],"issued":{"date-parts":[["2004",4,15]]}}}],"schema":"https://github.com/citation-style-language/schema/raw/master/csl-citation.json"} </w:instrText>
+      </w:r>
+      <w:r>
+        <w:rPr>
+          <w:rFonts w:ascii="Times New Roman" w:hAnsi="Times New Roman" w:cs="Times New Roman"/>
+          <w:sz w:val="24"/>
+          <w:szCs w:val="24"/>
+        </w:rPr>
+        <w:fldChar w:fldCharType="separate"/>
+      </w:r>
+      <w:r>
+        <w:rPr>
+          <w:rFonts w:ascii="Times New Roman" w:hAnsi="Times New Roman" w:cs="Times New Roman"/>
+          <w:sz w:val="24"/>
+        </w:rPr>
+        <w:t>(Lumley, 2004)</w:t>
+      </w:r>
+      <w:r>
+        <w:rPr>
+          <w:rFonts w:ascii="Times New Roman" w:hAnsi="Times New Roman" w:cs="Times New Roman"/>
+          <w:sz w:val="24"/>
+          <w:szCs w:val="24"/>
+        </w:rPr>
+        <w:fldChar w:fldCharType="end"/>
+      </w:r>
+      <w:r>
+        <w:rPr>
+          <w:rFonts w:ascii="Times New Roman" w:hAnsi="Times New Roman" w:cs="Times New Roman"/>
+          <w:sz w:val="24"/>
+          <w:szCs w:val="24"/>
+        </w:rPr>
+        <w:t xml:space="preserve"> for design-based analyses and</w:t>
+      </w:r>
+      <w:r>
+        <w:rPr>
+          <w:rFonts w:ascii="Times New Roman" w:hAnsi="Times New Roman" w:cs="Times New Roman"/>
+          <w:sz w:val="24"/>
+          <w:szCs w:val="24"/>
+        </w:rPr>
+        <w:t xml:space="preserve"> the</w:t>
+      </w:r>
+      <w:r>
+        <w:rPr>
+          <w:rFonts w:ascii="Times New Roman" w:hAnsi="Times New Roman" w:cs="Times New Roman"/>
+          <w:sz w:val="24"/>
+          <w:szCs w:val="24"/>
+        </w:rPr>
+        <w:t xml:space="preserve"> </w:t>
       </w:r>
       <w:proofErr w:type="spellStart"/>
+      <w:r>
+        <w:rPr>
+          <w:rFonts w:ascii="Times New Roman" w:hAnsi="Times New Roman" w:cs="Times New Roman"/>
+          <w:sz w:val="24"/>
+          <w:szCs w:val="24"/>
+        </w:rPr>
+        <w:t>nnet</w:t>
+      </w:r>
+      <w:proofErr w:type="spellEnd"/>
       <w:r>
         <w:rPr>
           <w:rFonts w:ascii="Times New Roman" w:hAnsi="Times New Roman" w:cs="Times New Roman"/>
@@ -2648,34 +2980,485 @@
           <w:sz w:val="24"/>
           <w:szCs w:val="24"/>
         </w:rPr>
-        <w:t>nnet</w:t>
-      </w:r>
-      <w:proofErr w:type="spellEnd"/>
+        <w:t xml:space="preserve"> </w:t>
+      </w:r>
+      <w:r>
+        <w:rPr>
+          <w:rFonts w:ascii="Times New Roman" w:hAnsi="Times New Roman" w:cs="Times New Roman"/>
+          <w:sz w:val="24"/>
+          <w:szCs w:val="24"/>
+        </w:rPr>
+        <w:t xml:space="preserve">package </w:t>
+      </w:r>
+      <w:r>
+        <w:rPr>
+          <w:rFonts w:ascii="Times New Roman" w:hAnsi="Times New Roman" w:cs="Times New Roman"/>
+          <w:sz w:val="24"/>
+          <w:szCs w:val="24"/>
+        </w:rPr>
+        <w:fldChar w:fldCharType="begin"/>
+      </w:r>
+      <w:r>
+        <w:rPr>
+          <w:rFonts w:ascii="Times New Roman" w:hAnsi="Times New Roman" w:cs="Times New Roman"/>
+          <w:sz w:val="24"/>
+          <w:szCs w:val="24"/>
+        </w:rPr>
+        <w:instrText xml:space="preserve"> ADDIN ZOTERO_ITEM CSL_CITATION {"citationID":"dY2VKUHO","properties":{"formattedCitation":"(Ripley &amp; Venables, 2016)","plainCitation":"(Ripley &amp; Venables, 2016)","noteIndex":0},"citationItems":[{"id":1114,"uris":["http://zotero.org/users/5917738/items/XDAP33TB"],"uri":["http://zotero.org/users/5917738/items/XDAP33TB"],"itemData":{"id":1114,"type":"book","title":"nnet","URL":"ftp://mi.mirror.garr.it/mirrors/CRAN/web/packages/nnet/nnet.pdf","version":"7.3-12","author":[{"family":"Ripley","given":"Brian"},{"family":"Venables","given":"William"}],"issued":{"date-parts":[["2016"]]}}}],"schema":"https://github.com/citation-style-language/schema/raw/master/csl-citation.json"} </w:instrText>
+      </w:r>
+      <w:r>
+        <w:rPr>
+          <w:rFonts w:ascii="Times New Roman" w:hAnsi="Times New Roman" w:cs="Times New Roman"/>
+          <w:sz w:val="24"/>
+          <w:szCs w:val="24"/>
+        </w:rPr>
+        <w:fldChar w:fldCharType="separate"/>
+      </w:r>
+      <w:r>
+        <w:rPr>
+          <w:rFonts w:ascii="Times New Roman" w:hAnsi="Times New Roman" w:cs="Times New Roman"/>
+          <w:sz w:val="24"/>
+        </w:rPr>
+        <w:t>(Ripley &amp; Venables, 2016)</w:t>
+      </w:r>
+      <w:r>
+        <w:rPr>
+          <w:rFonts w:ascii="Times New Roman" w:hAnsi="Times New Roman" w:cs="Times New Roman"/>
+          <w:sz w:val="24"/>
+          <w:szCs w:val="24"/>
+        </w:rPr>
+        <w:fldChar w:fldCharType="end"/>
+      </w:r>
+      <w:r>
+        <w:rPr>
+          <w:rFonts w:ascii="Times New Roman" w:hAnsi="Times New Roman" w:cs="Times New Roman"/>
+          <w:sz w:val="24"/>
+          <w:szCs w:val="24"/>
+        </w:rPr>
+        <w:t xml:space="preserve"> </w:t>
+      </w:r>
+      <w:r>
+        <w:rPr>
+          <w:rFonts w:ascii="Times New Roman" w:hAnsi="Times New Roman" w:cs="Times New Roman"/>
+          <w:sz w:val="24"/>
+          <w:szCs w:val="24"/>
+        </w:rPr>
+        <w:t>for</w:t>
+      </w:r>
+      <w:r>
+        <w:rPr>
+          <w:rFonts w:ascii="Times New Roman" w:hAnsi="Times New Roman" w:cs="Times New Roman"/>
+          <w:sz w:val="24"/>
+          <w:szCs w:val="24"/>
+        </w:rPr>
+        <w:t xml:space="preserve"> multinomial logistic regression.</w:t>
+      </w:r>
+    </w:p>
+    <w:p>
+      <w:pPr>
+        <w:rPr>
+          <w:rFonts w:ascii="Times New Roman" w:hAnsi="Times New Roman" w:cs="Times New Roman"/>
+          <w:b/>
+          <w:bCs/>
+          <w:sz w:val="24"/>
+          <w:szCs w:val="24"/>
+        </w:rPr>
+      </w:pPr>
+      <w:r>
+        <w:rPr>
+          <w:rFonts w:ascii="Times New Roman" w:hAnsi="Times New Roman" w:cs="Times New Roman"/>
+          <w:b/>
+          <w:bCs/>
+          <w:sz w:val="24"/>
+          <w:szCs w:val="24"/>
+        </w:rPr>
+        <w:t>Results</w:t>
+      </w:r>
+    </w:p>
+    <w:p>
+      <w:pPr>
+        <w:rPr>
+          <w:rFonts w:ascii="Times New Roman" w:hAnsi="Times New Roman" w:cs="Times New Roman"/>
+          <w:b/>
+          <w:bCs/>
+          <w:sz w:val="24"/>
+          <w:szCs w:val="24"/>
+        </w:rPr>
+      </w:pPr>
+      <w:bookmarkStart w:id="1" w:name="_GoBack"/>
+      <w:bookmarkEnd w:id="1"/>
+      <w:r>
+        <w:rPr>
+          <w:rFonts w:ascii="Times New Roman" w:hAnsi="Times New Roman" w:cs="Times New Roman"/>
+          <w:sz w:val="24"/>
+          <w:szCs w:val="24"/>
+        </w:rPr>
+        <w:br w:type="page"/>
+      </w:r>
+    </w:p>
+    <w:p>
+      <w:pPr>
+        <w:spacing w:line="480" w:lineRule="auto"/>
+        <w:ind w:firstLine="720"/>
+        <w:jc w:val="center"/>
+        <w:rPr>
+          <w:rFonts w:ascii="Times New Roman" w:hAnsi="Times New Roman" w:cs="Times New Roman"/>
+          <w:sz w:val="24"/>
+          <w:szCs w:val="24"/>
+        </w:rPr>
+      </w:pPr>
+      <w:r>
+        <w:rPr>
+          <w:rFonts w:ascii="Times New Roman" w:hAnsi="Times New Roman" w:cs="Times New Roman"/>
+          <w:sz w:val="24"/>
+          <w:szCs w:val="24"/>
+        </w:rPr>
+        <w:lastRenderedPageBreak/>
+        <w:t>References</w:t>
+      </w:r>
+    </w:p>
+    <w:p>
+      <w:pPr>
+        <w:pStyle w:val="Bibliography"/>
+        <w:rPr>
+          <w:rFonts w:ascii="Times New Roman" w:hAnsi="Times New Roman" w:cs="Times New Roman"/>
+          <w:sz w:val="24"/>
+        </w:rPr>
+      </w:pPr>
+      <w:r>
+        <w:fldChar w:fldCharType="begin"/>
+      </w:r>
+      <w:r>
+        <w:instrText xml:space="preserve"> ADDIN ZOTERO_BIBL {"uncited":[],"omitted":[],"custom":[]} CSL_BIBLIOGRAPHY </w:instrText>
+      </w:r>
+      <w:r>
+        <w:fldChar w:fldCharType="separate"/>
+      </w:r>
+      <w:r>
+        <w:rPr>
+          <w:rFonts w:ascii="Times New Roman" w:hAnsi="Times New Roman" w:cs="Times New Roman"/>
+          <w:sz w:val="24"/>
+        </w:rPr>
+        <w:t xml:space="preserve">Kroenke, K., Spitzer, R. L., &amp; Williams, J. B. W. (2001). The PHQ-9. </w:t>
+      </w:r>
       <w:r>
         <w:rPr>
           <w:rFonts w:ascii="Times New Roman" w:hAnsi="Times New Roman" w:cs="Times New Roman"/>
           <w:i/>
           <w:iCs/>
           <w:sz w:val="24"/>
-          <w:szCs w:val="24"/>
-        </w:rPr>
-        <w:t xml:space="preserve"> </w:t>
-      </w:r>
-      <w:r>
-        <w:rPr>
-          <w:rFonts w:ascii="Times New Roman" w:hAnsi="Times New Roman" w:cs="Times New Roman"/>
-          <w:sz w:val="24"/>
-          <w:szCs w:val="24"/>
-        </w:rPr>
-        <w:t>package for</w:t>
-      </w:r>
-      <w:r>
-        <w:rPr>
-          <w:rFonts w:ascii="Times New Roman" w:hAnsi="Times New Roman" w:cs="Times New Roman"/>
-          <w:sz w:val="24"/>
-          <w:szCs w:val="24"/>
-        </w:rPr>
-        <w:t xml:space="preserve"> multinomial logistic regression.</w:t>
+        </w:rPr>
+        <w:t>Journal of General Internal Medicine</w:t>
+      </w:r>
+      <w:r>
+        <w:rPr>
+          <w:rFonts w:ascii="Times New Roman" w:hAnsi="Times New Roman" w:cs="Times New Roman"/>
+          <w:sz w:val="24"/>
+        </w:rPr>
+        <w:t xml:space="preserve">, </w:t>
+      </w:r>
+      <w:r>
+        <w:rPr>
+          <w:rFonts w:ascii="Times New Roman" w:hAnsi="Times New Roman" w:cs="Times New Roman"/>
+          <w:i/>
+          <w:iCs/>
+          <w:sz w:val="24"/>
+        </w:rPr>
+        <w:t>16</w:t>
+      </w:r>
+      <w:r>
+        <w:rPr>
+          <w:rFonts w:ascii="Times New Roman" w:hAnsi="Times New Roman" w:cs="Times New Roman"/>
+          <w:sz w:val="24"/>
+        </w:rPr>
+        <w:t>(9), 606–613. https://doi.org/10.1046/j.1525-1497.2001.016009606.x</w:t>
+      </w:r>
+    </w:p>
+    <w:p>
+      <w:pPr>
+        <w:pStyle w:val="Bibliography"/>
+        <w:rPr>
+          <w:rFonts w:ascii="Times New Roman" w:hAnsi="Times New Roman" w:cs="Times New Roman"/>
+          <w:sz w:val="24"/>
+        </w:rPr>
+      </w:pPr>
+      <w:r>
+        <w:rPr>
+          <w:rFonts w:ascii="Times New Roman" w:hAnsi="Times New Roman" w:cs="Times New Roman"/>
+          <w:sz w:val="24"/>
+        </w:rPr>
+        <w:t xml:space="preserve">Lumley, T. (2004). Analysis of Complex Survey Samples. </w:t>
+      </w:r>
+      <w:r>
+        <w:rPr>
+          <w:rFonts w:ascii="Times New Roman" w:hAnsi="Times New Roman" w:cs="Times New Roman"/>
+          <w:i/>
+          <w:iCs/>
+          <w:sz w:val="24"/>
+        </w:rPr>
+        <w:t>Journal of Statistical Software</w:t>
+      </w:r>
+      <w:r>
+        <w:rPr>
+          <w:rFonts w:ascii="Times New Roman" w:hAnsi="Times New Roman" w:cs="Times New Roman"/>
+          <w:sz w:val="24"/>
+        </w:rPr>
+        <w:t xml:space="preserve">, </w:t>
+      </w:r>
+      <w:r>
+        <w:rPr>
+          <w:rFonts w:ascii="Times New Roman" w:hAnsi="Times New Roman" w:cs="Times New Roman"/>
+          <w:i/>
+          <w:iCs/>
+          <w:sz w:val="24"/>
+        </w:rPr>
+        <w:t>9</w:t>
+      </w:r>
+      <w:r>
+        <w:rPr>
+          <w:rFonts w:ascii="Times New Roman" w:hAnsi="Times New Roman" w:cs="Times New Roman"/>
+          <w:sz w:val="24"/>
+        </w:rPr>
+        <w:t>(1), 1–19. https://doi.org/10.18637/jss.v009.i08</w:t>
+      </w:r>
+    </w:p>
+    <w:p>
+      <w:pPr>
+        <w:pStyle w:val="Bibliography"/>
+        <w:rPr>
+          <w:rFonts w:ascii="Times New Roman" w:hAnsi="Times New Roman" w:cs="Times New Roman"/>
+          <w:sz w:val="24"/>
+        </w:rPr>
+      </w:pPr>
+      <w:r>
+        <w:rPr>
+          <w:rFonts w:ascii="Times New Roman" w:hAnsi="Times New Roman" w:cs="Times New Roman"/>
+          <w:sz w:val="24"/>
+        </w:rPr>
+        <w:t xml:space="preserve">R Core Team. (2019). </w:t>
+      </w:r>
+      <w:r>
+        <w:rPr>
+          <w:rFonts w:ascii="Times New Roman" w:hAnsi="Times New Roman" w:cs="Times New Roman"/>
+          <w:i/>
+          <w:iCs/>
+          <w:sz w:val="24"/>
+        </w:rPr>
+        <w:t>R: A language and environment for statistical computing</w:t>
+      </w:r>
+      <w:r>
+        <w:rPr>
+          <w:rFonts w:ascii="Times New Roman" w:hAnsi="Times New Roman" w:cs="Times New Roman"/>
+          <w:sz w:val="24"/>
+        </w:rPr>
+        <w:t xml:space="preserve"> (Version 3.6.1) [Computer software]. R Foundation for Statistical Computing. https://www.R-project.org/</w:t>
+      </w:r>
+    </w:p>
+    <w:p>
+      <w:pPr>
+        <w:pStyle w:val="Bibliography"/>
+        <w:rPr>
+          <w:rFonts w:ascii="Times New Roman" w:hAnsi="Times New Roman" w:cs="Times New Roman"/>
+          <w:sz w:val="24"/>
+        </w:rPr>
+      </w:pPr>
+      <w:r>
+        <w:rPr>
+          <w:rFonts w:ascii="Times New Roman" w:hAnsi="Times New Roman" w:cs="Times New Roman"/>
+          <w:sz w:val="24"/>
+        </w:rPr>
+        <w:t xml:space="preserve">Ripley, B., &amp; Venables, W. (2016). </w:t>
+      </w:r>
+      <w:proofErr w:type="spellStart"/>
+      <w:r>
+        <w:rPr>
+          <w:rFonts w:ascii="Times New Roman" w:hAnsi="Times New Roman" w:cs="Times New Roman"/>
+          <w:i/>
+          <w:iCs/>
+          <w:sz w:val="24"/>
+        </w:rPr>
+        <w:t>Nnet</w:t>
+      </w:r>
+      <w:proofErr w:type="spellEnd"/>
+      <w:r>
+        <w:rPr>
+          <w:rFonts w:ascii="Times New Roman" w:hAnsi="Times New Roman" w:cs="Times New Roman"/>
+          <w:sz w:val="24"/>
+        </w:rPr>
+        <w:t xml:space="preserve"> (Version 7.3-12) [Computer software]. ftp://mi.mirror.garr.it/mirrors/CRAN/web/packages/nnet/nnet.pdf</w:t>
+      </w:r>
+    </w:p>
+    <w:p>
+      <w:pPr>
+        <w:pStyle w:val="Bibliography"/>
+        <w:rPr>
+          <w:rFonts w:ascii="Times New Roman" w:hAnsi="Times New Roman" w:cs="Times New Roman"/>
+          <w:sz w:val="24"/>
+        </w:rPr>
+      </w:pPr>
+      <w:r>
+        <w:rPr>
+          <w:rFonts w:ascii="Times New Roman" w:hAnsi="Times New Roman" w:cs="Times New Roman"/>
+          <w:sz w:val="24"/>
+        </w:rPr>
+        <w:t xml:space="preserve">Rothwell, C. J., </w:t>
+      </w:r>
+      <w:proofErr w:type="spellStart"/>
+      <w:r>
+        <w:rPr>
+          <w:rFonts w:ascii="Times New Roman" w:hAnsi="Times New Roman" w:cs="Times New Roman"/>
+          <w:sz w:val="24"/>
+        </w:rPr>
+        <w:t>Madans</w:t>
+      </w:r>
+      <w:proofErr w:type="spellEnd"/>
+      <w:r>
+        <w:rPr>
+          <w:rFonts w:ascii="Times New Roman" w:hAnsi="Times New Roman" w:cs="Times New Roman"/>
+          <w:sz w:val="24"/>
+        </w:rPr>
+        <w:t xml:space="preserve">, J. H., &amp; Porter, K. S. (n.d.). </w:t>
+      </w:r>
+      <w:r>
+        <w:rPr>
+          <w:rFonts w:ascii="Times New Roman" w:hAnsi="Times New Roman" w:cs="Times New Roman"/>
+          <w:i/>
+          <w:iCs/>
+          <w:sz w:val="24"/>
+        </w:rPr>
+        <w:t>National Center for Health Statistics</w:t>
+      </w:r>
+      <w:r>
+        <w:rPr>
+          <w:rFonts w:ascii="Times New Roman" w:hAnsi="Times New Roman" w:cs="Times New Roman"/>
+          <w:sz w:val="24"/>
+        </w:rPr>
+        <w:t>. 33.</w:t>
+      </w:r>
+    </w:p>
+    <w:p>
+      <w:pPr>
+        <w:pStyle w:val="Bibliography"/>
+        <w:rPr>
+          <w:rFonts w:ascii="Times New Roman" w:hAnsi="Times New Roman" w:cs="Times New Roman"/>
+          <w:sz w:val="24"/>
+        </w:rPr>
+      </w:pPr>
+      <w:proofErr w:type="spellStart"/>
+      <w:r>
+        <w:rPr>
+          <w:rFonts w:ascii="Times New Roman" w:hAnsi="Times New Roman" w:cs="Times New Roman"/>
+          <w:sz w:val="24"/>
+        </w:rPr>
+        <w:t>Susmann</w:t>
+      </w:r>
+      <w:proofErr w:type="spellEnd"/>
+      <w:r>
+        <w:rPr>
+          <w:rFonts w:ascii="Times New Roman" w:hAnsi="Times New Roman" w:cs="Times New Roman"/>
+          <w:sz w:val="24"/>
+        </w:rPr>
+        <w:t xml:space="preserve">, H. (2016). </w:t>
+      </w:r>
+      <w:r>
+        <w:rPr>
+          <w:rFonts w:ascii="Times New Roman" w:hAnsi="Times New Roman" w:cs="Times New Roman"/>
+          <w:i/>
+          <w:iCs/>
+          <w:sz w:val="24"/>
+        </w:rPr>
+        <w:t>RNHANES: Facilitates Analysis of CDC NHANES Data.</w:t>
+      </w:r>
+      <w:r>
+        <w:rPr>
+          <w:rFonts w:ascii="Times New Roman" w:hAnsi="Times New Roman" w:cs="Times New Roman"/>
+          <w:sz w:val="24"/>
+        </w:rPr>
+        <w:t xml:space="preserve"> (Version 1.1.0) [Computer software]. https://CRAN.R-project.org/package=RNHANES</w:t>
+      </w:r>
+    </w:p>
+    <w:p>
+      <w:pPr>
+        <w:pStyle w:val="Bibliography"/>
+        <w:rPr>
+          <w:rFonts w:ascii="Times New Roman" w:hAnsi="Times New Roman" w:cs="Times New Roman"/>
+          <w:sz w:val="24"/>
+        </w:rPr>
+      </w:pPr>
+      <w:r>
+        <w:rPr>
+          <w:rFonts w:ascii="Times New Roman" w:hAnsi="Times New Roman" w:cs="Times New Roman"/>
+          <w:sz w:val="24"/>
+        </w:rPr>
+        <w:t xml:space="preserve">Wickham, H., Francois, R., Henry, L., &amp; Müller, K. (2015). </w:t>
+      </w:r>
+      <w:proofErr w:type="spellStart"/>
+      <w:r>
+        <w:rPr>
+          <w:rFonts w:ascii="Times New Roman" w:hAnsi="Times New Roman" w:cs="Times New Roman"/>
+          <w:sz w:val="24"/>
+        </w:rPr>
+        <w:t>dplyr</w:t>
+      </w:r>
+      <w:proofErr w:type="spellEnd"/>
+      <w:r>
+        <w:rPr>
+          <w:rFonts w:ascii="Times New Roman" w:hAnsi="Times New Roman" w:cs="Times New Roman"/>
+          <w:sz w:val="24"/>
+        </w:rPr>
+        <w:t xml:space="preserve">: A grammar of data manipulation. </w:t>
+      </w:r>
+      <w:r>
+        <w:rPr>
+          <w:rFonts w:ascii="Times New Roman" w:hAnsi="Times New Roman" w:cs="Times New Roman"/>
+          <w:i/>
+          <w:iCs/>
+          <w:sz w:val="24"/>
+        </w:rPr>
+        <w:t>R Package Version 0.4</w:t>
+      </w:r>
+      <w:r>
+        <w:rPr>
+          <w:rFonts w:ascii="Times New Roman" w:hAnsi="Times New Roman" w:cs="Times New Roman"/>
+          <w:sz w:val="24"/>
+        </w:rPr>
+        <w:t xml:space="preserve">, </w:t>
+      </w:r>
+      <w:r>
+        <w:rPr>
+          <w:rFonts w:ascii="Times New Roman" w:hAnsi="Times New Roman" w:cs="Times New Roman"/>
+          <w:i/>
+          <w:iCs/>
+          <w:sz w:val="24"/>
+        </w:rPr>
+        <w:t>3</w:t>
+      </w:r>
+      <w:r>
+        <w:rPr>
+          <w:rFonts w:ascii="Times New Roman" w:hAnsi="Times New Roman" w:cs="Times New Roman"/>
+          <w:sz w:val="24"/>
+        </w:rPr>
+        <w:t>.</w:t>
+      </w:r>
+    </w:p>
+    <w:p>
+      <w:pPr>
+        <w:spacing w:line="480" w:lineRule="auto"/>
+        <w:ind w:firstLine="720"/>
+        <w:jc w:val="center"/>
+        <w:rPr>
+          <w:rFonts w:ascii="Times New Roman" w:hAnsi="Times New Roman" w:cs="Times New Roman"/>
+          <w:sz w:val="24"/>
+          <w:szCs w:val="24"/>
+        </w:rPr>
+      </w:pPr>
+      <w:r>
+        <w:rPr>
+          <w:rFonts w:ascii="Times New Roman" w:hAnsi="Times New Roman" w:cs="Times New Roman"/>
+          <w:sz w:val="24"/>
+          <w:szCs w:val="24"/>
+        </w:rPr>
+        <w:fldChar w:fldCharType="end"/>
       </w:r>
     </w:p>
     <w:sectPr>
@@ -2702,13 +3485,11 @@
         <w:annotationRef/>
       </w:r>
       <w:r>
-        <w:t xml:space="preserve">Don’t know what to call this. Some better name exists, but I’ll just leave it for </w:t>
-      </w:r>
-      <w:proofErr w:type="spellStart"/>
-      <w:r>
-        <w:t>noe</w:t>
-      </w:r>
-      <w:proofErr w:type="spellEnd"/>
+        <w:t>Don’t know what to call this. Some better name exists, but I’ll just leave it for no</w:t>
+      </w:r>
+      <w:r>
+        <w:t>w</w:t>
+      </w:r>
       <w:r>
         <w:t>.</w:t>
       </w:r>
@@ -3260,6 +4041,18 @@
       <w:szCs w:val="18"/>
     </w:rPr>
   </w:style>
+  <w:style w:type="paragraph" w:styleId="Bibliography">
+    <w:name w:val="Bibliography"/>
+    <w:basedOn w:val="Normal"/>
+    <w:next w:val="Normal"/>
+    <w:uiPriority w:val="37"/>
+    <w:unhideWhenUsed/>
+    <w:rsid w:val="0038566A"/>
+    <w:pPr>
+      <w:spacing w:after="0" w:line="480" w:lineRule="auto"/>
+      <w:ind w:left="720" w:hanging="720"/>
+    </w:pPr>
+  </w:style>
 </w:styles>
 </file>
 

</xml_diff>